<commit_message>
Created template for the 2nd lab report
</commit_message>
<xml_diff>
--- a/Files/SpaceInvadersGuide.docx
+++ b/Files/SpaceInvadersGuide.docx
@@ -117,13 +117,16 @@
         <w:t xml:space="preserve">Revision </w:t>
       </w:r>
       <w:r>
-        <w:t>1.0</w:t>
+        <w:t>1.1</w:t>
       </w:r>
       <w:r>
         <w:br/>
       </w:r>
       <w:r>
-        <w:t>1 October 2014</w:t>
+        <w:t>16</w:t>
+      </w:r>
+      <w:r>
+        <w:t xml:space="preserve"> October 2014</w:t>
       </w:r>
     </w:p>
     <w:p>
@@ -180,8 +183,6 @@
       <w:r>
         <w:t>7</w:t>
       </w:r>
-      <w:bookmarkStart w:id="0" w:name="_GoBack"/>
-      <w:bookmarkEnd w:id="0"/>
       <w:r>
         <w:t xml:space="preserve"> | Lab 3</w:t>
       </w:r>
@@ -237,6 +238,10 @@
         <w:p>
           <w:pPr>
             <w:pStyle w:val="TOC1"/>
+            <w:tabs>
+              <w:tab w:val="clear" w:pos="9350"/>
+              <w:tab w:val="right" w:leader="dot" w:pos="10080"/>
+            </w:tabs>
             <w:rPr>
               <w:b w:val="0"/>
             </w:rPr>
@@ -250,7 +255,7 @@
           <w:r>
             <w:fldChar w:fldCharType="separate"/>
           </w:r>
-          <w:hyperlink w:anchor="_Toc400004760" w:history="1">
+          <w:hyperlink w:anchor="_Toc401042046" w:history="1">
             <w:r>
               <w:rPr>
                 <w:rStyle w:val="Hyperlink"/>
@@ -273,7 +278,7 @@
               <w:rPr>
                 <w:webHidden/>
               </w:rPr>
-              <w:instrText xml:space="preserve"> PAGEREF _Toc400004760 \h </w:instrText>
+              <w:instrText xml:space="preserve"> PAGEREF _Toc401042046 \h </w:instrText>
             </w:r>
             <w:r>
               <w:rPr>
@@ -304,13 +309,13 @@
           <w:pPr>
             <w:pStyle w:val="TOC2"/>
             <w:tabs>
-              <w:tab w:val="right" w:leader="dot" w:pos="9360"/>
+              <w:tab w:val="right" w:leader="dot" w:pos="10080"/>
             </w:tabs>
             <w:rPr>
               <w:noProof/>
             </w:rPr>
           </w:pPr>
-          <w:hyperlink w:anchor="_Toc400004761" w:history="1">
+          <w:hyperlink w:anchor="_Toc401042047" w:history="1">
             <w:r>
               <w:rPr>
                 <w:rStyle w:val="Hyperlink"/>
@@ -337,7 +342,7 @@
                 <w:noProof/>
                 <w:webHidden/>
               </w:rPr>
-              <w:instrText xml:space="preserve"> PAGEREF _Toc400004761 \h </w:instrText>
+              <w:instrText xml:space="preserve"> PAGEREF _Toc401042047 \h </w:instrText>
             </w:r>
             <w:r>
               <w:rPr>
@@ -372,13 +377,13 @@
           <w:pPr>
             <w:pStyle w:val="TOC2"/>
             <w:tabs>
-              <w:tab w:val="right" w:leader="dot" w:pos="9360"/>
+              <w:tab w:val="right" w:leader="dot" w:pos="10080"/>
             </w:tabs>
             <w:rPr>
               <w:noProof/>
             </w:rPr>
           </w:pPr>
-          <w:hyperlink w:anchor="_Toc400004762" w:history="1">
+          <w:hyperlink w:anchor="_Toc401042048" w:history="1">
             <w:r>
               <w:rPr>
                 <w:rStyle w:val="Hyperlink"/>
@@ -405,7 +410,7 @@
                 <w:noProof/>
                 <w:webHidden/>
               </w:rPr>
-              <w:instrText xml:space="preserve"> PAGEREF _Toc400004762 \h </w:instrText>
+              <w:instrText xml:space="preserve"> PAGEREF _Toc401042048 \h </w:instrText>
             </w:r>
             <w:r>
               <w:rPr>
@@ -440,13 +445,13 @@
           <w:pPr>
             <w:pStyle w:val="TOC2"/>
             <w:tabs>
-              <w:tab w:val="right" w:leader="dot" w:pos="9360"/>
+              <w:tab w:val="right" w:leader="dot" w:pos="10080"/>
             </w:tabs>
             <w:rPr>
               <w:noProof/>
             </w:rPr>
           </w:pPr>
-          <w:hyperlink w:anchor="_Toc400004763" w:history="1">
+          <w:hyperlink w:anchor="_Toc401042049" w:history="1">
             <w:r>
               <w:rPr>
                 <w:rStyle w:val="Hyperlink"/>
@@ -473,7 +478,7 @@
                 <w:noProof/>
                 <w:webHidden/>
               </w:rPr>
-              <w:instrText xml:space="preserve"> PAGEREF _Toc400004763 \h </w:instrText>
+              <w:instrText xml:space="preserve"> PAGEREF _Toc401042049 \h </w:instrText>
             </w:r>
             <w:r>
               <w:rPr>
@@ -507,16 +512,20 @@
         <w:p>
           <w:pPr>
             <w:pStyle w:val="TOC1"/>
+            <w:tabs>
+              <w:tab w:val="clear" w:pos="9350"/>
+              <w:tab w:val="right" w:leader="dot" w:pos="10080"/>
+            </w:tabs>
             <w:rPr>
               <w:b w:val="0"/>
             </w:rPr>
           </w:pPr>
-          <w:hyperlink w:anchor="_Toc400004764" w:history="1">
+          <w:hyperlink w:anchor="_Toc401042050" w:history="1">
             <w:r>
               <w:rPr>
                 <w:rStyle w:val="Hyperlink"/>
               </w:rPr>
-              <w:t>Appendix A: Bug Report</w:t>
+              <w:t>Chapter 2: Game Console and Engine</w:t>
             </w:r>
             <w:r>
               <w:rPr>
@@ -534,7 +543,7 @@
               <w:rPr>
                 <w:webHidden/>
               </w:rPr>
-              <w:instrText xml:space="preserve"> PAGEREF _Toc400004764 \h </w:instrText>
+              <w:instrText xml:space="preserve"> PAGEREF _Toc401042050 \h </w:instrText>
             </w:r>
             <w:r>
               <w:rPr>
@@ -555,6 +564,555 @@
             </w:r>
             <w:r>
               <w:rPr>
+                <w:webHidden/>
+              </w:rPr>
+              <w:fldChar w:fldCharType="end"/>
+            </w:r>
+          </w:hyperlink>
+        </w:p>
+        <w:p>
+          <w:pPr>
+            <w:pStyle w:val="TOC2"/>
+            <w:tabs>
+              <w:tab w:val="right" w:leader="dot" w:pos="10080"/>
+            </w:tabs>
+            <w:rPr>
+              <w:noProof/>
+            </w:rPr>
+          </w:pPr>
+          <w:hyperlink w:anchor="_Toc401042051" w:history="1">
+            <w:r>
+              <w:rPr>
+                <w:rStyle w:val="Hyperlink"/>
+                <w:noProof/>
+              </w:rPr>
+              <w:t>Section 2.1: Game Console</w:t>
+            </w:r>
+            <w:r>
+              <w:rPr>
+                <w:noProof/>
+                <w:webHidden/>
+              </w:rPr>
+              <w:tab/>
+            </w:r>
+            <w:r>
+              <w:rPr>
+                <w:noProof/>
+                <w:webHidden/>
+              </w:rPr>
+              <w:fldChar w:fldCharType="begin"/>
+            </w:r>
+            <w:r>
+              <w:rPr>
+                <w:noProof/>
+                <w:webHidden/>
+              </w:rPr>
+              <w:instrText xml:space="preserve"> PAGEREF _Toc401042051 \h </w:instrText>
+            </w:r>
+            <w:r>
+              <w:rPr>
+                <w:noProof/>
+                <w:webHidden/>
+              </w:rPr>
+            </w:r>
+            <w:r>
+              <w:rPr>
+                <w:noProof/>
+                <w:webHidden/>
+              </w:rPr>
+              <w:fldChar w:fldCharType="separate"/>
+            </w:r>
+            <w:r>
+              <w:rPr>
+                <w:noProof/>
+                <w:webHidden/>
+              </w:rPr>
+              <w:t>7</w:t>
+            </w:r>
+            <w:r>
+              <w:rPr>
+                <w:noProof/>
+                <w:webHidden/>
+              </w:rPr>
+              <w:fldChar w:fldCharType="end"/>
+            </w:r>
+          </w:hyperlink>
+        </w:p>
+        <w:p>
+          <w:pPr>
+            <w:pStyle w:val="TOC3"/>
+            <w:tabs>
+              <w:tab w:val="right" w:leader="dot" w:pos="10080"/>
+            </w:tabs>
+            <w:rPr>
+              <w:rFonts w:cstheme="minorBidi"/>
+              <w:noProof/>
+            </w:rPr>
+          </w:pPr>
+          <w:hyperlink w:anchor="_Toc401042052" w:history="1">
+            <w:r>
+              <w:rPr>
+                <w:rStyle w:val="Hyperlink"/>
+                <w:noProof/>
+              </w:rPr>
+              <w:t>Subsection 2.1.a: Digilent ATLYS Board</w:t>
+            </w:r>
+            <w:r>
+              <w:rPr>
+                <w:noProof/>
+                <w:webHidden/>
+              </w:rPr>
+              <w:tab/>
+            </w:r>
+            <w:r>
+              <w:rPr>
+                <w:noProof/>
+                <w:webHidden/>
+              </w:rPr>
+              <w:fldChar w:fldCharType="begin"/>
+            </w:r>
+            <w:r>
+              <w:rPr>
+                <w:noProof/>
+                <w:webHidden/>
+              </w:rPr>
+              <w:instrText xml:space="preserve"> PAGEREF _Toc401042052 \h </w:instrText>
+            </w:r>
+            <w:r>
+              <w:rPr>
+                <w:noProof/>
+                <w:webHidden/>
+              </w:rPr>
+            </w:r>
+            <w:r>
+              <w:rPr>
+                <w:noProof/>
+                <w:webHidden/>
+              </w:rPr>
+              <w:fldChar w:fldCharType="separate"/>
+            </w:r>
+            <w:r>
+              <w:rPr>
+                <w:noProof/>
+                <w:webHidden/>
+              </w:rPr>
+              <w:t>7</w:t>
+            </w:r>
+            <w:r>
+              <w:rPr>
+                <w:noProof/>
+                <w:webHidden/>
+              </w:rPr>
+              <w:fldChar w:fldCharType="end"/>
+            </w:r>
+          </w:hyperlink>
+        </w:p>
+        <w:p>
+          <w:pPr>
+            <w:pStyle w:val="TOC3"/>
+            <w:tabs>
+              <w:tab w:val="right" w:leader="dot" w:pos="10080"/>
+            </w:tabs>
+            <w:rPr>
+              <w:rFonts w:cstheme="minorBidi"/>
+              <w:noProof/>
+            </w:rPr>
+          </w:pPr>
+          <w:hyperlink w:anchor="_Toc401042053" w:history="1">
+            <w:r>
+              <w:rPr>
+                <w:rStyle w:val="Hyperlink"/>
+                <w:noProof/>
+              </w:rPr>
+              <w:t>Subsection 2.1.b: Xilinx Spartan-6 and Microblaze</w:t>
+            </w:r>
+            <w:r>
+              <w:rPr>
+                <w:noProof/>
+                <w:webHidden/>
+              </w:rPr>
+              <w:tab/>
+            </w:r>
+            <w:r>
+              <w:rPr>
+                <w:noProof/>
+                <w:webHidden/>
+              </w:rPr>
+              <w:fldChar w:fldCharType="begin"/>
+            </w:r>
+            <w:r>
+              <w:rPr>
+                <w:noProof/>
+                <w:webHidden/>
+              </w:rPr>
+              <w:instrText xml:space="preserve"> PAGEREF _Toc401042053 \h </w:instrText>
+            </w:r>
+            <w:r>
+              <w:rPr>
+                <w:noProof/>
+                <w:webHidden/>
+              </w:rPr>
+            </w:r>
+            <w:r>
+              <w:rPr>
+                <w:noProof/>
+                <w:webHidden/>
+              </w:rPr>
+              <w:fldChar w:fldCharType="separate"/>
+            </w:r>
+            <w:r>
+              <w:rPr>
+                <w:noProof/>
+                <w:webHidden/>
+              </w:rPr>
+              <w:t>7</w:t>
+            </w:r>
+            <w:r>
+              <w:rPr>
+                <w:noProof/>
+                <w:webHidden/>
+              </w:rPr>
+              <w:fldChar w:fldCharType="end"/>
+            </w:r>
+          </w:hyperlink>
+        </w:p>
+        <w:p>
+          <w:pPr>
+            <w:pStyle w:val="TOC3"/>
+            <w:tabs>
+              <w:tab w:val="right" w:leader="dot" w:pos="10080"/>
+            </w:tabs>
+            <w:rPr>
+              <w:rFonts w:cstheme="minorBidi"/>
+              <w:noProof/>
+            </w:rPr>
+          </w:pPr>
+          <w:hyperlink w:anchor="_Toc401042054" w:history="1">
+            <w:r>
+              <w:rPr>
+                <w:rStyle w:val="Hyperlink"/>
+                <w:noProof/>
+              </w:rPr>
+              <w:t>Subsection 2.1.c: System Organization</w:t>
+            </w:r>
+            <w:r>
+              <w:rPr>
+                <w:noProof/>
+                <w:webHidden/>
+              </w:rPr>
+              <w:tab/>
+            </w:r>
+            <w:r>
+              <w:rPr>
+                <w:noProof/>
+                <w:webHidden/>
+              </w:rPr>
+              <w:fldChar w:fldCharType="begin"/>
+            </w:r>
+            <w:r>
+              <w:rPr>
+                <w:noProof/>
+                <w:webHidden/>
+              </w:rPr>
+              <w:instrText xml:space="preserve"> PAGEREF _Toc401042054 \h </w:instrText>
+            </w:r>
+            <w:r>
+              <w:rPr>
+                <w:noProof/>
+                <w:webHidden/>
+              </w:rPr>
+            </w:r>
+            <w:r>
+              <w:rPr>
+                <w:noProof/>
+                <w:webHidden/>
+              </w:rPr>
+              <w:fldChar w:fldCharType="separate"/>
+            </w:r>
+            <w:r>
+              <w:rPr>
+                <w:noProof/>
+                <w:webHidden/>
+              </w:rPr>
+              <w:t>7</w:t>
+            </w:r>
+            <w:r>
+              <w:rPr>
+                <w:noProof/>
+                <w:webHidden/>
+              </w:rPr>
+              <w:fldChar w:fldCharType="end"/>
+            </w:r>
+          </w:hyperlink>
+        </w:p>
+        <w:p>
+          <w:pPr>
+            <w:pStyle w:val="TOC2"/>
+            <w:tabs>
+              <w:tab w:val="right" w:leader="dot" w:pos="10080"/>
+            </w:tabs>
+            <w:rPr>
+              <w:noProof/>
+            </w:rPr>
+          </w:pPr>
+          <w:hyperlink w:anchor="_Toc401042055" w:history="1">
+            <w:r>
+              <w:rPr>
+                <w:rStyle w:val="Hyperlink"/>
+                <w:noProof/>
+              </w:rPr>
+              <w:t>Section 2.2: Game Engine</w:t>
+            </w:r>
+            <w:r>
+              <w:rPr>
+                <w:noProof/>
+                <w:webHidden/>
+              </w:rPr>
+              <w:tab/>
+            </w:r>
+            <w:r>
+              <w:rPr>
+                <w:noProof/>
+                <w:webHidden/>
+              </w:rPr>
+              <w:fldChar w:fldCharType="begin"/>
+            </w:r>
+            <w:r>
+              <w:rPr>
+                <w:noProof/>
+                <w:webHidden/>
+              </w:rPr>
+              <w:instrText xml:space="preserve"> PAGEREF _Toc401042055 \h </w:instrText>
+            </w:r>
+            <w:r>
+              <w:rPr>
+                <w:noProof/>
+                <w:webHidden/>
+              </w:rPr>
+            </w:r>
+            <w:r>
+              <w:rPr>
+                <w:noProof/>
+                <w:webHidden/>
+              </w:rPr>
+              <w:fldChar w:fldCharType="separate"/>
+            </w:r>
+            <w:r>
+              <w:rPr>
+                <w:noProof/>
+                <w:webHidden/>
+              </w:rPr>
+              <w:t>7</w:t>
+            </w:r>
+            <w:r>
+              <w:rPr>
+                <w:noProof/>
+                <w:webHidden/>
+              </w:rPr>
+              <w:fldChar w:fldCharType="end"/>
+            </w:r>
+          </w:hyperlink>
+        </w:p>
+        <w:p>
+          <w:pPr>
+            <w:pStyle w:val="TOC3"/>
+            <w:tabs>
+              <w:tab w:val="right" w:leader="dot" w:pos="10080"/>
+            </w:tabs>
+            <w:rPr>
+              <w:rFonts w:cstheme="minorBidi"/>
+              <w:noProof/>
+            </w:rPr>
+          </w:pPr>
+          <w:hyperlink w:anchor="_Toc401042056" w:history="1">
+            <w:r>
+              <w:rPr>
+                <w:rStyle w:val="Hyperlink"/>
+                <w:noProof/>
+              </w:rPr>
+              <w:t>Subsection 2.2.a: Game Engine (Main Game Loop)</w:t>
+            </w:r>
+            <w:r>
+              <w:rPr>
+                <w:noProof/>
+                <w:webHidden/>
+              </w:rPr>
+              <w:tab/>
+            </w:r>
+            <w:r>
+              <w:rPr>
+                <w:noProof/>
+                <w:webHidden/>
+              </w:rPr>
+              <w:fldChar w:fldCharType="begin"/>
+            </w:r>
+            <w:r>
+              <w:rPr>
+                <w:noProof/>
+                <w:webHidden/>
+              </w:rPr>
+              <w:instrText xml:space="preserve"> PAGEREF _Toc401042056 \h </w:instrText>
+            </w:r>
+            <w:r>
+              <w:rPr>
+                <w:noProof/>
+                <w:webHidden/>
+              </w:rPr>
+            </w:r>
+            <w:r>
+              <w:rPr>
+                <w:noProof/>
+                <w:webHidden/>
+              </w:rPr>
+              <w:fldChar w:fldCharType="separate"/>
+            </w:r>
+            <w:r>
+              <w:rPr>
+                <w:noProof/>
+                <w:webHidden/>
+              </w:rPr>
+              <w:t>7</w:t>
+            </w:r>
+            <w:r>
+              <w:rPr>
+                <w:noProof/>
+                <w:webHidden/>
+              </w:rPr>
+              <w:fldChar w:fldCharType="end"/>
+            </w:r>
+          </w:hyperlink>
+        </w:p>
+        <w:p>
+          <w:pPr>
+            <w:pStyle w:val="TOC3"/>
+            <w:tabs>
+              <w:tab w:val="right" w:leader="dot" w:pos="10080"/>
+            </w:tabs>
+            <w:rPr>
+              <w:rFonts w:cstheme="minorBidi"/>
+              <w:noProof/>
+            </w:rPr>
+          </w:pPr>
+          <w:hyperlink w:anchor="_Toc401042057" w:history="1">
+            <w:r>
+              <w:rPr>
+                <w:rStyle w:val="Hyperlink"/>
+                <w:noProof/>
+              </w:rPr>
+              <w:t>Subsection 2.2.b: Meeting the Game Specifications</w:t>
+            </w:r>
+            <w:r>
+              <w:rPr>
+                <w:noProof/>
+                <w:webHidden/>
+              </w:rPr>
+              <w:tab/>
+            </w:r>
+            <w:r>
+              <w:rPr>
+                <w:noProof/>
+                <w:webHidden/>
+              </w:rPr>
+              <w:fldChar w:fldCharType="begin"/>
+            </w:r>
+            <w:r>
+              <w:rPr>
+                <w:noProof/>
+                <w:webHidden/>
+              </w:rPr>
+              <w:instrText xml:space="preserve"> PAGEREF _Toc401042057 \h </w:instrText>
+            </w:r>
+            <w:r>
+              <w:rPr>
+                <w:noProof/>
+                <w:webHidden/>
+              </w:rPr>
+            </w:r>
+            <w:r>
+              <w:rPr>
+                <w:noProof/>
+                <w:webHidden/>
+              </w:rPr>
+              <w:fldChar w:fldCharType="separate"/>
+            </w:r>
+            <w:r>
+              <w:rPr>
+                <w:noProof/>
+                <w:webHidden/>
+              </w:rPr>
+              <w:t>7</w:t>
+            </w:r>
+            <w:r>
+              <w:rPr>
+                <w:noProof/>
+                <w:webHidden/>
+              </w:rPr>
+              <w:fldChar w:fldCharType="end"/>
+            </w:r>
+          </w:hyperlink>
+        </w:p>
+        <w:p>
+          <w:pPr>
+            <w:pStyle w:val="TOC2"/>
+            <w:tabs>
+              <w:tab w:val="right" w:leader="dot" w:pos="10080"/>
+            </w:tabs>
+            <w:rPr>
+              <w:noProof/>
+            </w:rPr>
+          </w:pPr>
+          <w:hyperlink w:anchor="_Toc401042058" w:history="1">
+            <w:r>
+              <w:rPr>
+                <w:rStyle w:val="Hyperlink"/>
+                <w:noProof/>
+              </w:rPr>
+              <w:t>Section 2.3: Application Programming Interfaces</w:t>
+            </w:r>
+            <w:r>
+              <w:rPr>
+                <w:noProof/>
+                <w:webHidden/>
+              </w:rPr>
+              <w:tab/>
+            </w:r>
+            <w:r>
+              <w:rPr>
+                <w:noProof/>
+                <w:webHidden/>
+              </w:rPr>
+              <w:fldChar w:fldCharType="begin"/>
+            </w:r>
+            <w:r>
+              <w:rPr>
+                <w:noProof/>
+                <w:webHidden/>
+              </w:rPr>
+              <w:instrText xml:space="preserve"> PAGEREF _Toc401042058 \h </w:instrText>
+            </w:r>
+            <w:r>
+              <w:rPr>
+                <w:noProof/>
+                <w:webHidden/>
+              </w:rPr>
+            </w:r>
+            <w:r>
+              <w:rPr>
+                <w:noProof/>
+                <w:webHidden/>
+              </w:rPr>
+              <w:fldChar w:fldCharType="separate"/>
+            </w:r>
+            <w:r>
+              <w:rPr>
+                <w:noProof/>
+                <w:webHidden/>
+              </w:rPr>
+              <w:t>7</w:t>
+            </w:r>
+            <w:r>
+              <w:rPr>
+                <w:noProof/>
                 <w:webHidden/>
               </w:rPr>
               <w:fldChar w:fldCharType="end"/>
@@ -564,15 +1122,80 @@
         <w:p>
           <w:pPr>
             <w:pStyle w:val="TOC1"/>
+            <w:tabs>
+              <w:tab w:val="clear" w:pos="9350"/>
+              <w:tab w:val="right" w:leader="dot" w:pos="10080"/>
+            </w:tabs>
             <w:rPr>
               <w:b w:val="0"/>
             </w:rPr>
           </w:pPr>
-          <w:hyperlink w:anchor="_Toc400004765" w:history="1">
+          <w:hyperlink w:anchor="_Toc401042059" w:history="1">
             <w:r>
               <w:rPr>
                 <w:rStyle w:val="Hyperlink"/>
               </w:rPr>
+              <w:t>Appendix A: Bug Report</w:t>
+            </w:r>
+            <w:r>
+              <w:rPr>
+                <w:webHidden/>
+              </w:rPr>
+              <w:tab/>
+            </w:r>
+            <w:r>
+              <w:rPr>
+                <w:webHidden/>
+              </w:rPr>
+              <w:fldChar w:fldCharType="begin"/>
+            </w:r>
+            <w:r>
+              <w:rPr>
+                <w:webHidden/>
+              </w:rPr>
+              <w:instrText xml:space="preserve"> PAGEREF _Toc401042059 \h </w:instrText>
+            </w:r>
+            <w:r>
+              <w:rPr>
+                <w:webHidden/>
+              </w:rPr>
+            </w:r>
+            <w:r>
+              <w:rPr>
+                <w:webHidden/>
+              </w:rPr>
+              <w:fldChar w:fldCharType="separate"/>
+            </w:r>
+            <w:r>
+              <w:rPr>
+                <w:webHidden/>
+              </w:rPr>
+              <w:t>8</w:t>
+            </w:r>
+            <w:r>
+              <w:rPr>
+                <w:webHidden/>
+              </w:rPr>
+              <w:fldChar w:fldCharType="end"/>
+            </w:r>
+          </w:hyperlink>
+        </w:p>
+        <w:p>
+          <w:pPr>
+            <w:pStyle w:val="TOC1"/>
+            <w:tabs>
+              <w:tab w:val="clear" w:pos="9350"/>
+              <w:tab w:val="right" w:leader="dot" w:pos="10080"/>
+            </w:tabs>
+            <w:rPr>
+              <w:b w:val="0"/>
+            </w:rPr>
+          </w:pPr>
+          <w:hyperlink w:anchor="_Toc401042060" w:history="1">
+            <w:r>
+              <w:rPr>
+                <w:rStyle w:val="Hyperlink"/>
+              </w:rPr>
               <w:t>References</w:t>
             </w:r>
             <w:r>
@@ -591,7 +1214,7 @@
               <w:rPr>
                 <w:webHidden/>
               </w:rPr>
-              <w:instrText xml:space="preserve"> PAGEREF _Toc400004765 \h </w:instrText>
+              <w:instrText xml:space="preserve"> PAGEREF _Toc401042060 \h </w:instrText>
             </w:r>
             <w:r>
               <w:rPr>
@@ -608,7 +1231,7 @@
               <w:rPr>
                 <w:webHidden/>
               </w:rPr>
-              <w:t>8</w:t>
+              <w:t>9</w:t>
             </w:r>
             <w:r>
               <w:rPr>
@@ -656,12 +1279,14 @@
       <w:r>
         <w:br w:type="page"/>
       </w:r>
+      <w:bookmarkStart w:id="0" w:name="_GoBack"/>
+      <w:bookmarkEnd w:id="0"/>
     </w:p>
     <w:p>
       <w:pPr>
         <w:pStyle w:val="Heading1"/>
       </w:pPr>
-      <w:bookmarkStart w:id="1" w:name="_Toc400004760"/>
+      <w:bookmarkStart w:id="1" w:name="_Toc401042046"/>
       <w:r>
         <w:lastRenderedPageBreak/>
         <w:t>Chapter 1: Space Invaders Overview</w:t>
@@ -672,7 +1297,7 @@
       <w:pPr>
         <w:pStyle w:val="Heading2"/>
       </w:pPr>
-      <w:bookmarkStart w:id="2" w:name="_Toc400004761"/>
+      <w:bookmarkStart w:id="2" w:name="_Toc401042047"/>
       <w:r>
         <w:t>Section 1.1: Space Invaders History</w:t>
       </w:r>
@@ -842,7 +1467,7 @@
       <w:pPr>
         <w:pStyle w:val="Heading2"/>
       </w:pPr>
-      <w:bookmarkStart w:id="3" w:name="_Toc400004762"/>
+      <w:bookmarkStart w:id="3" w:name="_Toc401042048"/>
       <w:r>
         <w:t>Section 1.2: Game Play</w:t>
       </w:r>
@@ -1511,14 +2136,27 @@
       <w:r>
         <w:t xml:space="preserve">Table </w:t>
       </w:r>
-      <w:fldSimple w:instr=" SEQ Table \* ARABIC ">
-        <w:r>
-          <w:rPr>
-            <w:noProof/>
-          </w:rPr>
-          <w:t>1</w:t>
-        </w:r>
-      </w:fldSimple>
+      <w:r>
+        <w:fldChar w:fldCharType="begin"/>
+      </w:r>
+      <w:r>
+        <w:instrText xml:space="preserve"> SEQ Table \* ARABIC </w:instrText>
+      </w:r>
+      <w:r>
+        <w:fldChar w:fldCharType="separate"/>
+      </w:r>
+      <w:r>
+        <w:rPr>
+          <w:noProof/>
+        </w:rPr>
+        <w:t>1</w:t>
+      </w:r>
+      <w:r>
+        <w:rPr>
+          <w:noProof/>
+        </w:rPr>
+        <w:fldChar w:fldCharType="end"/>
+      </w:r>
       <w:r>
         <w:t>: Space Invaders Unit Summary</w:t>
       </w:r>
@@ -1540,7 +2178,7 @@
       <w:pPr>
         <w:pStyle w:val="Heading2"/>
       </w:pPr>
-      <w:bookmarkStart w:id="4" w:name="_Toc400004763"/>
+      <w:bookmarkStart w:id="4" w:name="_Toc401042049"/>
       <w:r>
         <w:lastRenderedPageBreak/>
         <w:t>Section 1.3: Game Details and Specifications</w:t>
@@ -1854,14 +2492,27 @@
                   <w:r>
                     <w:t xml:space="preserve">Figure </w:t>
                   </w:r>
-                  <w:fldSimple w:instr=" SEQ Figure \* ARABIC ">
-                    <w:r>
-                      <w:rPr>
-                        <w:noProof/>
-                      </w:rPr>
-                      <w:t>1</w:t>
-                    </w:r>
-                  </w:fldSimple>
+                  <w:r>
+                    <w:fldChar w:fldCharType="begin"/>
+                  </w:r>
+                  <w:r>
+                    <w:instrText xml:space="preserve"> SEQ Figure \* ARABIC </w:instrText>
+                  </w:r>
+                  <w:r>
+                    <w:fldChar w:fldCharType="separate"/>
+                  </w:r>
+                  <w:r>
+                    <w:rPr>
+                      <w:noProof/>
+                    </w:rPr>
+                    <w:t>1</w:t>
+                  </w:r>
+                  <w:r>
+                    <w:rPr>
+                      <w:noProof/>
+                    </w:rPr>
+                    <w:fldChar w:fldCharType="end"/>
+                  </w:r>
                   <w:r>
                     <w:t>: Bunker Blocks</w:t>
                   </w:r>
@@ -3279,14 +3930,27 @@
       <w:r>
         <w:t xml:space="preserve">Figure </w:t>
       </w:r>
-      <w:fldSimple w:instr=" SEQ Figure \* ARABIC ">
-        <w:r>
-          <w:rPr>
-            <w:noProof/>
-          </w:rPr>
-          <w:t>2</w:t>
-        </w:r>
-      </w:fldSimple>
+      <w:r>
+        <w:fldChar w:fldCharType="begin"/>
+      </w:r>
+      <w:r>
+        <w:instrText xml:space="preserve"> SEQ Figure \* ARABIC </w:instrText>
+      </w:r>
+      <w:r>
+        <w:fldChar w:fldCharType="separate"/>
+      </w:r>
+      <w:r>
+        <w:rPr>
+          <w:noProof/>
+        </w:rPr>
+        <w:t>2</w:t>
+      </w:r>
+      <w:r>
+        <w:rPr>
+          <w:noProof/>
+        </w:rPr>
+        <w:fldChar w:fldCharType="end"/>
+      </w:r>
       <w:r>
         <w:t>: Bunker Block State Layout</w:t>
       </w:r>
@@ -3876,14 +4540,27 @@
       <w:r>
         <w:t xml:space="preserve">Figure </w:t>
       </w:r>
-      <w:fldSimple w:instr=" SEQ Figure \* ARABIC ">
-        <w:r>
-          <w:rPr>
-            <w:noProof/>
-          </w:rPr>
-          <w:t>3</w:t>
-        </w:r>
-      </w:fldSimple>
+      <w:r>
+        <w:fldChar w:fldCharType="begin"/>
+      </w:r>
+      <w:r>
+        <w:instrText xml:space="preserve"> SEQ Figure \* ARABIC </w:instrText>
+      </w:r>
+      <w:r>
+        <w:fldChar w:fldCharType="separate"/>
+      </w:r>
+      <w:r>
+        <w:rPr>
+          <w:noProof/>
+        </w:rPr>
+        <w:t>3</w:t>
+      </w:r>
+      <w:r>
+        <w:rPr>
+          <w:noProof/>
+        </w:rPr>
+        <w:fldChar w:fldCharType="end"/>
+      </w:r>
       <w:r>
         <w:t>: Alien Guises</w:t>
       </w:r>
@@ -4626,14 +5303,27 @@
       <w:r>
         <w:t xml:space="preserve">Figure </w:t>
       </w:r>
-      <w:fldSimple w:instr=" SEQ Figure \* ARABIC ">
-        <w:r>
-          <w:rPr>
-            <w:noProof/>
-          </w:rPr>
-          <w:t>4</w:t>
-        </w:r>
-      </w:fldSimple>
+      <w:r>
+        <w:fldChar w:fldCharType="begin"/>
+      </w:r>
+      <w:r>
+        <w:instrText xml:space="preserve"> SEQ Figure \* ARABIC </w:instrText>
+      </w:r>
+      <w:r>
+        <w:fldChar w:fldCharType="separate"/>
+      </w:r>
+      <w:r>
+        <w:rPr>
+          <w:noProof/>
+        </w:rPr>
+        <w:t>4</w:t>
+      </w:r>
+      <w:r>
+        <w:rPr>
+          <w:noProof/>
+        </w:rPr>
+        <w:fldChar w:fldCharType="end"/>
+      </w:r>
       <w:r>
         <w:t>: Alien Bullet Guises</w:t>
       </w:r>
@@ -4796,14 +5486,27 @@
       <w:r>
         <w:t xml:space="preserve">Figure </w:t>
       </w:r>
-      <w:fldSimple w:instr=" SEQ Figure \* ARABIC ">
-        <w:r>
-          <w:rPr>
-            <w:noProof/>
-          </w:rPr>
-          <w:t>5</w:t>
-        </w:r>
-      </w:fldSimple>
+      <w:r>
+        <w:fldChar w:fldCharType="begin"/>
+      </w:r>
+      <w:r>
+        <w:instrText xml:space="preserve"> SEQ Figure \* ARABIC </w:instrText>
+      </w:r>
+      <w:r>
+        <w:fldChar w:fldCharType="separate"/>
+      </w:r>
+      <w:r>
+        <w:rPr>
+          <w:noProof/>
+        </w:rPr>
+        <w:t>5</w:t>
+      </w:r>
+      <w:r>
+        <w:rPr>
+          <w:noProof/>
+        </w:rPr>
+        <w:fldChar w:fldCharType="end"/>
+      </w:r>
       <w:r>
         <w:t>: Score Display</w:t>
       </w:r>
@@ -4901,14 +5604,27 @@
       <w:r>
         <w:t xml:space="preserve">Figure </w:t>
       </w:r>
-      <w:fldSimple w:instr=" SEQ Figure \* ARABIC ">
-        <w:r>
-          <w:rPr>
-            <w:noProof/>
-          </w:rPr>
-          <w:t>6</w:t>
-        </w:r>
-      </w:fldSimple>
+      <w:r>
+        <w:fldChar w:fldCharType="begin"/>
+      </w:r>
+      <w:r>
+        <w:instrText xml:space="preserve"> SEQ Figure \* ARABIC </w:instrText>
+      </w:r>
+      <w:r>
+        <w:fldChar w:fldCharType="separate"/>
+      </w:r>
+      <w:r>
+        <w:rPr>
+          <w:noProof/>
+        </w:rPr>
+        <w:t>6</w:t>
+      </w:r>
+      <w:r>
+        <w:rPr>
+          <w:noProof/>
+        </w:rPr>
+        <w:fldChar w:fldCharType="end"/>
+      </w:r>
       <w:r>
         <w:t>: Lives Display</w:t>
       </w:r>
@@ -4934,12 +5650,136 @@
       <w:pPr>
         <w:pStyle w:val="Heading1"/>
       </w:pPr>
-      <w:bookmarkStart w:id="5" w:name="_Toc400004764"/>
+      <w:bookmarkStart w:id="5" w:name="_Toc401042050"/>
+      <w:r>
+        <w:lastRenderedPageBreak/>
+        <w:t>Chapter 2: Game Console and Engine</w:t>
+      </w:r>
+      <w:bookmarkEnd w:id="5"/>
+    </w:p>
+    <w:p>
+      <w:pPr>
+        <w:pStyle w:val="Heading2"/>
+      </w:pPr>
+      <w:bookmarkStart w:id="6" w:name="_Toc401042051"/>
+      <w:r>
+        <w:t>Section 2.1: Game Console</w:t>
+      </w:r>
+      <w:bookmarkEnd w:id="6"/>
+    </w:p>
+    <w:p>
+      <w:pPr>
+        <w:pStyle w:val="Heading3"/>
+      </w:pPr>
+      <w:bookmarkStart w:id="7" w:name="_Toc401042052"/>
+      <w:r>
+        <w:t>Subsection 2.1.a: Digilent ATLYS Board</w:t>
+      </w:r>
+      <w:bookmarkEnd w:id="7"/>
+    </w:p>
+    <w:p>
+      <w:pPr>
+        <w:pStyle w:val="Heading3"/>
+      </w:pPr>
+    </w:p>
+    <w:p>
+      <w:pPr>
+        <w:pStyle w:val="Heading3"/>
+      </w:pPr>
+      <w:bookmarkStart w:id="8" w:name="_Toc401042053"/>
+      <w:r>
+        <w:t xml:space="preserve">Subsection 2.1.b: Xilinx Spartan-6 and </w:t>
+      </w:r>
+      <w:proofErr w:type="spellStart"/>
+      <w:r>
+        <w:t>Microblaze</w:t>
+      </w:r>
+      <w:bookmarkEnd w:id="8"/>
+      <w:proofErr w:type="spellEnd"/>
+    </w:p>
+    <w:p>
+      <w:pPr>
+        <w:pStyle w:val="Heading3"/>
+      </w:pPr>
+    </w:p>
+    <w:p>
+      <w:pPr>
+        <w:pStyle w:val="Heading3"/>
+      </w:pPr>
+      <w:bookmarkStart w:id="9" w:name="_Toc401042054"/>
+      <w:r>
+        <w:t>Subsection 2.1.c: System Organization</w:t>
+      </w:r>
+      <w:bookmarkEnd w:id="9"/>
+    </w:p>
+    <w:p>
+      <w:pPr>
+        <w:pStyle w:val="Heading3"/>
+      </w:pPr>
+    </w:p>
+    <w:p>
+      <w:pPr>
+        <w:pStyle w:val="Heading2"/>
+      </w:pPr>
+      <w:bookmarkStart w:id="10" w:name="_Toc401042055"/>
+      <w:r>
+        <w:t>Section 2.2: Game Engine</w:t>
+      </w:r>
+      <w:bookmarkEnd w:id="10"/>
+    </w:p>
+    <w:p>
+      <w:pPr>
+        <w:pStyle w:val="Heading3"/>
+      </w:pPr>
+      <w:bookmarkStart w:id="11" w:name="_Toc401042056"/>
+      <w:r>
+        <w:t>Subsection 2.2.a: Game Engine (Main Game Loop)</w:t>
+      </w:r>
+      <w:bookmarkEnd w:id="11"/>
+    </w:p>
+    <w:p>
+      <w:pPr>
+        <w:pStyle w:val="Heading3"/>
+      </w:pPr>
+    </w:p>
+    <w:p>
+      <w:pPr>
+        <w:pStyle w:val="Heading3"/>
+      </w:pPr>
+      <w:bookmarkStart w:id="12" w:name="_Toc401042057"/>
+      <w:r>
+        <w:t>Subsection 2.2.b: Meeting the Game Specifications</w:t>
+      </w:r>
+      <w:bookmarkEnd w:id="12"/>
+    </w:p>
+    <w:p>
+      <w:pPr>
+        <w:pStyle w:val="Heading3"/>
+      </w:pPr>
+    </w:p>
+    <w:p>
+      <w:pPr>
+        <w:pStyle w:val="Heading2"/>
+      </w:pPr>
+      <w:bookmarkStart w:id="13" w:name="_Toc401042058"/>
+      <w:r>
+        <w:t>Section 2.3: Application Programming Interfaces</w:t>
+      </w:r>
+      <w:bookmarkEnd w:id="13"/>
+      <w:r>
+        <w:br w:type="page"/>
+      </w:r>
+    </w:p>
+    <w:p>
+      <w:pPr>
+        <w:pStyle w:val="Heading1"/>
+      </w:pPr>
+      <w:bookmarkStart w:id="14" w:name="_Toc401042059"/>
       <w:r>
         <w:lastRenderedPageBreak/>
         <w:t>Appendix A: Bug Report</w:t>
       </w:r>
-      <w:bookmarkEnd w:id="5"/>
+      <w:bookmarkEnd w:id="14"/>
     </w:p>
     <w:p>
       <w:r>
@@ -5369,12 +6209,12 @@
         <w:pStyle w:val="Heading1"/>
         <w:spacing w:after="0"/>
       </w:pPr>
-      <w:bookmarkStart w:id="6" w:name="_Toc400004765"/>
+      <w:bookmarkStart w:id="15" w:name="_Toc401042060"/>
       <w:r>
         <w:lastRenderedPageBreak/>
         <w:t>References</w:t>
       </w:r>
-      <w:bookmarkEnd w:id="6"/>
+      <w:bookmarkEnd w:id="15"/>
     </w:p>
     <w:sectPr>
       <w:headerReference w:type="even" r:id="rId27"/>
@@ -5644,7 +6484,7 @@
           <w:rPr>
             <w:noProof/>
           </w:rPr>
-          <w:t>8</w:t>
+          <w:t>2</w:t>
         </w:r>
         <w:r>
           <w:rPr>
@@ -5771,7 +6611,7 @@
         <w:noProof/>
       </w:rPr>
       <w:pict>
-        <v:group id="Group 5" o:spid="_x0000_s2056" style="position:absolute;margin-left:7884.8pt;margin-top:-36.85pt;width:612pt;height:792.9pt;z-index:-251654144;mso-position-horizontal:right;mso-position-horizontal-relative:page" coordorigin=",-7" coordsize="12240,15858">
+        <v:group id="Group 5" o:spid="_x0000_s2056" style="position:absolute;margin-left:8445.6pt;margin-top:-36.85pt;width:612pt;height:792.9pt;z-index:-251654144;mso-position-horizontal:right;mso-position-horizontal-relative:page" coordorigin=",-7" coordsize="12240,15858">
           <v:rect id="Rectangle 6" o:spid="_x0000_s2058" style="position:absolute;top:-7;width:12240;height:676;visibility:visible" fillcolor="#9e0000" stroked="f"/>
           <v:rect id="Rectangle 7" o:spid="_x0000_s2057" style="position:absolute;top:15175;width:12240;height:676;visibility:visible" fillcolor="#9e0000" stroked="f"/>
           <w10:wrap anchorx="page"/>
@@ -5806,7 +6646,7 @@
         <w:noProof/>
       </w:rPr>
       <w:pict>
-        <v:group id="Group 1" o:spid="_x0000_s2053" style="position:absolute;margin-left:7884.8pt;margin-top:-36.35pt;width:612pt;height:792.15pt;z-index:-251658240;mso-position-horizontal:right;mso-position-horizontal-relative:page" coordorigin=",-7" coordsize="12240,15843" o:gfxdata="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">
+        <v:group id="Group 1" o:spid="_x0000_s2053" style="position:absolute;margin-left:8445.6pt;margin-top:-36.35pt;width:612pt;height:792.15pt;z-index:-251658240;mso-position-horizontal:right;mso-position-horizontal-relative:page" coordorigin=",-7" coordsize="12240,15843" o:gfxdata="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">
           <v:rect id="Rectangle 3" o:spid="_x0000_s2055" style="position:absolute;top:-7;width:12240;height:676;visibility:visible" o:gfxdata="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" filled="f" stroked="f"/>
           <v:rect id="Rectangle 2" o:spid="_x0000_s2054" style="position:absolute;top:15160;width:12240;height:676;visibility:visible" o:gfxdata="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" fillcolor="#2e74b5 [2404]" stroked="f"/>
           <w10:wrap anchorx="page"/>
@@ -7367,6 +8207,29 @@
       <w:szCs w:val="26"/>
     </w:rPr>
   </w:style>
+  <w:style w:type="paragraph" w:styleId="Heading3">
+    <w:name w:val="heading 3"/>
+    <w:basedOn w:val="Normal"/>
+    <w:next w:val="Normal"/>
+    <w:link w:val="Heading3Char"/>
+    <w:uiPriority w:val="9"/>
+    <w:unhideWhenUsed/>
+    <w:qFormat/>
+    <w:rsid w:val="00F64BB0"/>
+    <w:pPr>
+      <w:keepNext/>
+      <w:keepLines/>
+      <w:spacing w:before="200" w:after="0"/>
+      <w:ind w:left="360"/>
+      <w:outlineLvl w:val="2"/>
+    </w:pPr>
+    <w:rPr>
+      <w:rFonts w:asciiTheme="majorHAnsi" w:eastAsiaTheme="majorEastAsia" w:hAnsiTheme="majorHAnsi" w:cstheme="majorBidi"/>
+      <w:b/>
+      <w:bCs/>
+      <w:color w:val="000000" w:themeColor="text1"/>
+    </w:rPr>
+  </w:style>
   <w:style w:type="character" w:default="1" w:styleId="DefaultParagraphFont">
     <w:name w:val="Default Paragraph Font"/>
     <w:uiPriority w:val="1"/>
@@ -7539,6 +8402,7 @@
       <w:spacing w:after="0" w:line="240" w:lineRule="auto"/>
     </w:pPr>
     <w:tblPr>
+      <w:tblInd w:w="0" w:type="dxa"/>
       <w:tblBorders>
         <w:top w:val="single" w:sz="4" w:space="0" w:color="auto"/>
         <w:left w:val="single" w:sz="4" w:space="0" w:color="auto"/>
@@ -7547,6 +8411,12 @@
         <w:insideH w:val="single" w:sz="4" w:space="0" w:color="auto"/>
         <w:insideV w:val="single" w:sz="4" w:space="0" w:color="auto"/>
       </w:tblBorders>
+      <w:tblCellMar>
+        <w:top w:w="0" w:type="dxa"/>
+        <w:left w:w="108" w:type="dxa"/>
+        <w:bottom w:w="0" w:type="dxa"/>
+        <w:right w:w="108" w:type="dxa"/>
+      </w:tblCellMar>
     </w:tblPr>
   </w:style>
   <w:style w:type="paragraph" w:styleId="Caption">
@@ -7797,6 +8667,19 @@
       <w:kern w:val="28"/>
       <w:sz w:val="52"/>
       <w:szCs w:val="52"/>
+    </w:rPr>
+  </w:style>
+  <w:style w:type="character" w:customStyle="1" w:styleId="Heading3Char">
+    <w:name w:val="Heading 3 Char"/>
+    <w:basedOn w:val="DefaultParagraphFont"/>
+    <w:link w:val="Heading3"/>
+    <w:uiPriority w:val="9"/>
+    <w:rsid w:val="00F64BB0"/>
+    <w:rPr>
+      <w:rFonts w:asciiTheme="majorHAnsi" w:eastAsiaTheme="majorEastAsia" w:hAnsiTheme="majorHAnsi" w:cstheme="majorBidi"/>
+      <w:b/>
+      <w:bCs/>
+      <w:color w:val="000000" w:themeColor="text1"/>
     </w:rPr>
   </w:style>
 </w:styles>
@@ -8247,7 +9130,7 @@
   <a:extraClrSchemeLst/>
   <a:extLst>
     <a:ext uri="{05A4C25C-085E-4340-85A3-A5531E510DB2}">
-      <thm15:themeFamily xmlns="" xmlns:thm15="http://schemas.microsoft.com/office/thememl/2012/main" name="Office Theme" id="{62F939B6-93AF-4DB8-9C6B-D6C7DFDC589F}" vid="{4A3C46E8-61CC-4603-A589-7422A47A8E4A}"/>
+      <thm15:themeFamily xmlns:thm15="http://schemas.microsoft.com/office/thememl/2012/main" xmlns="" name="Office Theme" id="{62F939B6-93AF-4DB8-9C6B-D6C7DFDC589F}" vid="{4A3C46E8-61CC-4603-A589-7422A47A8E4A}"/>
     </a:ext>
   </a:extLst>
 </a:theme>
@@ -8258,7 +9141,7 @@
 </file>
 
 <file path=customXml/itemProps1.xml><?xml version="1.0" encoding="utf-8"?>
-<ds:datastoreItem xmlns:ds="http://schemas.openxmlformats.org/officeDocument/2006/customXml" ds:itemID="{6CDAF2DB-8CF9-424A-8887-E72814965D08}">
+<ds:datastoreItem xmlns:ds="http://schemas.openxmlformats.org/officeDocument/2006/customXml" ds:itemID="{A4D7C368-D965-4DEA-9447-B242F39ABED2}">
   <ds:schemaRefs>
     <ds:schemaRef ds:uri="http://schemas.openxmlformats.org/officeDocument/2006/bibliography"/>
   </ds:schemaRefs>

</xml_diff>